<commit_message>
exams calendar on streamlit
</commit_message>
<xml_diff>
--- a/jupyter/programmata/Πρόγραμμα Εξετάσεις ΣΕΠΤΕΜΒΡΙΟΥ 2025 _ΕΠΙΤΗΡΗΣΕΙΣ_draft6.docx
+++ b/jupyter/programmata/Πρόγραμμα Εξετάσεις ΣΕΠΤΕΜΒΡΙΟΥ 2025 _ΕΠΙΤΗΡΗΣΕΙΣ_draft6.docx
@@ -2954,25 +2954,7 @@
                 <w:sz w:val="22"/>
                 <w:szCs w:val="22"/>
               </w:rPr>
-              <w:t xml:space="preserve">-εισ.: </w:t>
-            </w:r>
-            <w:proofErr w:type="spellStart"/>
-            <w:r>
-              <w:rPr>
-                <w:b/>
-                <w:sz w:val="22"/>
-                <w:szCs w:val="22"/>
-              </w:rPr>
-              <w:t>Κίρτας</w:t>
-            </w:r>
-            <w:proofErr w:type="spellEnd"/>
-            <w:r>
-              <w:rPr>
-                <w:b/>
-                <w:sz w:val="22"/>
-                <w:szCs w:val="22"/>
-              </w:rPr>
-              <w:t xml:space="preserve">, </w:t>
+              <w:t xml:space="preserve">-εισ.: Κίρτας, </w:t>
             </w:r>
           </w:p>
           <w:p>
@@ -3327,18 +3309,8 @@
                 <w:sz w:val="22"/>
                 <w:szCs w:val="22"/>
               </w:rPr>
-              <w:t xml:space="preserve">-εισ.: </w:t>
-            </w:r>
-            <w:proofErr w:type="spellStart"/>
-            <w:r>
-              <w:rPr>
-                <w:b/>
-                <w:sz w:val="22"/>
-                <w:szCs w:val="22"/>
-              </w:rPr>
-              <w:t>Κίρτας</w:t>
-            </w:r>
-            <w:proofErr w:type="spellEnd"/>
+              <w:t>-εισ.: Κίρτας</w:t>
+            </w:r>
           </w:p>
           <w:p>
             <w:pPr>
@@ -5206,18 +5178,8 @@
                 <w:sz w:val="22"/>
                 <w:szCs w:val="22"/>
               </w:rPr>
-              <w:t xml:space="preserve">.: </w:t>
-            </w:r>
-            <w:proofErr w:type="spellStart"/>
-            <w:r>
-              <w:rPr>
-                <w:b/>
-                <w:sz w:val="22"/>
-                <w:szCs w:val="22"/>
-              </w:rPr>
-              <w:t>Κίρτας</w:t>
-            </w:r>
-            <w:proofErr w:type="spellEnd"/>
+              <w:t>.: Κίρτας</w:t>
+            </w:r>
           </w:p>
           <w:p>
             <w:pPr>
@@ -5579,18 +5541,8 @@
                 <w:sz w:val="22"/>
                 <w:szCs w:val="22"/>
               </w:rPr>
-              <w:t xml:space="preserve">-εισ.: </w:t>
-            </w:r>
-            <w:proofErr w:type="spellStart"/>
-            <w:r>
-              <w:rPr>
-                <w:b/>
-                <w:sz w:val="22"/>
-                <w:szCs w:val="22"/>
-              </w:rPr>
-              <w:t>Κίρτας</w:t>
-            </w:r>
-            <w:proofErr w:type="spellEnd"/>
+              <w:t>-εισ.: Κίρτας</w:t>
+            </w:r>
           </w:p>
           <w:p>
             <w:pPr>
@@ -6482,6 +6434,7 @@
               <w:rPr>
                 <w:sz w:val="22"/>
                 <w:szCs w:val="22"/>
+                <w:highlight w:val="yellow"/>
               </w:rPr>
               <w:t>Τρίτη</w:t>
             </w:r>
@@ -6489,6 +6442,7 @@
               <w:rPr>
                 <w:sz w:val="22"/>
                 <w:szCs w:val="22"/>
+                <w:highlight w:val="yellow"/>
               </w:rPr>
               <w:t>9</w:t>
             </w:r>
@@ -6496,6 +6450,7 @@
               <w:rPr>
                 <w:sz w:val="22"/>
                 <w:szCs w:val="22"/>
+                <w:highlight w:val="yellow"/>
               </w:rPr>
               <w:t>/0</w:t>
             </w:r>
@@ -6503,6 +6458,7 @@
               <w:rPr>
                 <w:sz w:val="22"/>
                 <w:szCs w:val="22"/>
+                <w:highlight w:val="yellow"/>
               </w:rPr>
               <w:t>9</w:t>
             </w:r>
@@ -6586,6 +6542,7 @@
               <w:rPr>
                 <w:sz w:val="22"/>
                 <w:szCs w:val="22"/>
+                <w:highlight w:val="yellow"/>
               </w:rPr>
               <w:t xml:space="preserve">Πέμπτη </w:t>
             </w:r>
@@ -6593,6 +6550,7 @@
               <w:rPr>
                 <w:sz w:val="22"/>
                 <w:szCs w:val="22"/>
+                <w:highlight w:val="yellow"/>
               </w:rPr>
               <w:t>1</w:t>
             </w:r>
@@ -6600,6 +6558,7 @@
               <w:rPr>
                 <w:sz w:val="22"/>
                 <w:szCs w:val="22"/>
+                <w:highlight w:val="yellow"/>
               </w:rPr>
               <w:t>1</w:t>
             </w:r>
@@ -6607,6 +6566,7 @@
               <w:rPr>
                 <w:sz w:val="22"/>
                 <w:szCs w:val="22"/>
+                <w:highlight w:val="yellow"/>
               </w:rPr>
               <w:t>/0</w:t>
             </w:r>
@@ -6614,6 +6574,7 @@
               <w:rPr>
                 <w:sz w:val="22"/>
                 <w:szCs w:val="22"/>
+                <w:highlight w:val="yellow"/>
               </w:rPr>
               <w:t>9</w:t>
             </w:r>
@@ -6639,6 +6600,7 @@
               <w:rPr>
                 <w:sz w:val="22"/>
                 <w:szCs w:val="22"/>
+                <w:highlight w:val="yellow"/>
               </w:rPr>
               <w:t xml:space="preserve">Παρασκευή </w:t>
             </w:r>
@@ -6646,6 +6608,7 @@
               <w:rPr>
                 <w:sz w:val="22"/>
                 <w:szCs w:val="22"/>
+                <w:highlight w:val="yellow"/>
               </w:rPr>
               <w:t>12</w:t>
             </w:r>
@@ -6653,6 +6616,7 @@
               <w:rPr>
                 <w:sz w:val="22"/>
                 <w:szCs w:val="22"/>
+                <w:highlight w:val="yellow"/>
               </w:rPr>
               <w:t>/0</w:t>
             </w:r>
@@ -6660,6 +6624,7 @@
               <w:rPr>
                 <w:sz w:val="22"/>
                 <w:szCs w:val="22"/>
+                <w:highlight w:val="yellow"/>
               </w:rPr>
               <w:t>9</w:t>
             </w:r>
@@ -8106,25 +8071,7 @@
                 <w:sz w:val="22"/>
                 <w:szCs w:val="22"/>
               </w:rPr>
-              <w:t>-εισ.:Κουροπαλάτης/</w:t>
-            </w:r>
-            <w:proofErr w:type="spellStart"/>
-            <w:r>
-              <w:rPr>
-                <w:b/>
-                <w:sz w:val="22"/>
-                <w:szCs w:val="22"/>
-              </w:rPr>
-              <w:t>Κίρτας</w:t>
-            </w:r>
-            <w:proofErr w:type="spellEnd"/>
-            <w:r>
-              <w:rPr>
-                <w:b/>
-                <w:sz w:val="22"/>
-                <w:szCs w:val="22"/>
-              </w:rPr>
-              <w:t>,</w:t>
+              <w:t>-εισ.:Κουροπαλάτης/Κίρτας,</w:t>
             </w:r>
           </w:p>
           <w:p>
@@ -10346,18 +10293,8 @@
                 <w:sz w:val="22"/>
                 <w:szCs w:val="22"/>
               </w:rPr>
-              <w:t xml:space="preserve">-εισ.: </w:t>
-            </w:r>
-            <w:proofErr w:type="spellStart"/>
-            <w:r>
-              <w:rPr>
-                <w:b/>
-                <w:sz w:val="22"/>
-                <w:szCs w:val="22"/>
-              </w:rPr>
-              <w:t>Κίρτας</w:t>
-            </w:r>
-            <w:proofErr w:type="spellEnd"/>
+              <w:t>-εισ.: Κίρτας</w:t>
+            </w:r>
           </w:p>
           <w:p>
             <w:pPr>
@@ -11227,25 +11164,7 @@
                 <w:sz w:val="22"/>
                 <w:szCs w:val="22"/>
               </w:rPr>
-              <w:t xml:space="preserve">-εισ.: </w:t>
-            </w:r>
-            <w:proofErr w:type="spellStart"/>
-            <w:r>
-              <w:rPr>
-                <w:b/>
-                <w:sz w:val="22"/>
-                <w:szCs w:val="22"/>
-              </w:rPr>
-              <w:t>Κίρτας</w:t>
-            </w:r>
-            <w:proofErr w:type="spellEnd"/>
-            <w:r>
-              <w:rPr>
-                <w:b/>
-                <w:sz w:val="22"/>
-                <w:szCs w:val="22"/>
-              </w:rPr>
-              <w:t xml:space="preserve">, </w:t>
+              <w:t xml:space="preserve">-εισ.: Κίρτας, </w:t>
             </w:r>
           </w:p>
           <w:p>
@@ -14659,6 +14578,7 @@
               <w:rPr>
                 <w:sz w:val="22"/>
                 <w:szCs w:val="22"/>
+                <w:highlight w:val="yellow"/>
               </w:rPr>
               <w:t xml:space="preserve">Δευτέρα </w:t>
             </w:r>
@@ -14666,6 +14586,7 @@
               <w:rPr>
                 <w:sz w:val="22"/>
                 <w:szCs w:val="22"/>
+                <w:highlight w:val="yellow"/>
               </w:rPr>
               <w:t>15</w:t>
             </w:r>
@@ -14673,6 +14594,7 @@
               <w:rPr>
                 <w:sz w:val="22"/>
                 <w:szCs w:val="22"/>
+                <w:highlight w:val="yellow"/>
               </w:rPr>
               <w:t>/0</w:t>
             </w:r>
@@ -14680,6 +14602,7 @@
               <w:rPr>
                 <w:sz w:val="22"/>
                 <w:szCs w:val="22"/>
+                <w:highlight w:val="yellow"/>
               </w:rPr>
               <w:t>9</w:t>
             </w:r>
@@ -14705,6 +14628,7 @@
               <w:rPr>
                 <w:sz w:val="22"/>
                 <w:szCs w:val="22"/>
+                <w:highlight w:val="yellow"/>
               </w:rPr>
               <w:t xml:space="preserve">Τρίτη </w:t>
             </w:r>
@@ -14712,6 +14636,7 @@
               <w:rPr>
                 <w:sz w:val="22"/>
                 <w:szCs w:val="22"/>
+                <w:highlight w:val="yellow"/>
               </w:rPr>
               <w:t>16</w:t>
             </w:r>
@@ -14719,6 +14644,7 @@
               <w:rPr>
                 <w:sz w:val="22"/>
                 <w:szCs w:val="22"/>
+                <w:highlight w:val="yellow"/>
               </w:rPr>
               <w:t>/0</w:t>
             </w:r>
@@ -14726,6 +14652,7 @@
               <w:rPr>
                 <w:sz w:val="22"/>
                 <w:szCs w:val="22"/>
+                <w:highlight w:val="yellow"/>
               </w:rPr>
               <w:t>9</w:t>
             </w:r>
@@ -14751,6 +14678,7 @@
               <w:rPr>
                 <w:sz w:val="22"/>
                 <w:szCs w:val="22"/>
+                <w:highlight w:val="yellow"/>
               </w:rPr>
               <w:t xml:space="preserve">Τετάρτη </w:t>
             </w:r>
@@ -14758,6 +14686,7 @@
               <w:rPr>
                 <w:sz w:val="22"/>
                 <w:szCs w:val="22"/>
+                <w:highlight w:val="yellow"/>
               </w:rPr>
               <w:t>17</w:t>
             </w:r>
@@ -14765,6 +14694,7 @@
               <w:rPr>
                 <w:sz w:val="22"/>
                 <w:szCs w:val="22"/>
+                <w:highlight w:val="yellow"/>
               </w:rPr>
               <w:t>/0</w:t>
             </w:r>
@@ -14772,6 +14702,7 @@
               <w:rPr>
                 <w:sz w:val="22"/>
                 <w:szCs w:val="22"/>
+                <w:highlight w:val="yellow"/>
               </w:rPr>
               <w:t>9</w:t>
             </w:r>
@@ -14797,6 +14728,7 @@
               <w:rPr>
                 <w:sz w:val="22"/>
                 <w:szCs w:val="22"/>
+                <w:highlight w:val="yellow"/>
               </w:rPr>
               <w:t xml:space="preserve">Πέμπτη </w:t>
             </w:r>
@@ -14804,6 +14736,7 @@
               <w:rPr>
                 <w:sz w:val="22"/>
                 <w:szCs w:val="22"/>
+                <w:highlight w:val="yellow"/>
               </w:rPr>
               <w:t>18</w:t>
             </w:r>
@@ -14811,6 +14744,7 @@
               <w:rPr>
                 <w:sz w:val="22"/>
                 <w:szCs w:val="22"/>
+                <w:highlight w:val="yellow"/>
               </w:rPr>
               <w:t>/0</w:t>
             </w:r>
@@ -14818,6 +14752,7 @@
               <w:rPr>
                 <w:sz w:val="22"/>
                 <w:szCs w:val="22"/>
+                <w:highlight w:val="yellow"/>
               </w:rPr>
               <w:t>9</w:t>
             </w:r>
@@ -14843,6 +14778,7 @@
               <w:rPr>
                 <w:sz w:val="22"/>
                 <w:szCs w:val="22"/>
+                <w:highlight w:val="yellow"/>
               </w:rPr>
               <w:t xml:space="preserve">Παρασκευή </w:t>
             </w:r>
@@ -14850,6 +14786,7 @@
               <w:rPr>
                 <w:sz w:val="22"/>
                 <w:szCs w:val="22"/>
+                <w:highlight w:val="yellow"/>
               </w:rPr>
               <w:t>19</w:t>
             </w:r>
@@ -14857,6 +14794,7 @@
               <w:rPr>
                 <w:sz w:val="22"/>
                 <w:szCs w:val="22"/>
+                <w:highlight w:val="yellow"/>
               </w:rPr>
               <w:t>/0</w:t>
             </w:r>
@@ -14864,6 +14802,7 @@
               <w:rPr>
                 <w:sz w:val="22"/>
                 <w:szCs w:val="22"/>
+                <w:highlight w:val="yellow"/>
               </w:rPr>
               <w:t>9</w:t>
             </w:r>
@@ -17805,18 +17744,8 @@
                 <w:sz w:val="22"/>
                 <w:szCs w:val="22"/>
               </w:rPr>
-              <w:t xml:space="preserve">-εισ.: </w:t>
-            </w:r>
-            <w:proofErr w:type="spellStart"/>
-            <w:r>
-              <w:rPr>
-                <w:b/>
-                <w:sz w:val="22"/>
-                <w:szCs w:val="22"/>
-              </w:rPr>
-              <w:t>Κίρτας</w:t>
-            </w:r>
-            <w:proofErr w:type="spellEnd"/>
+              <w:t>-εισ.: Κίρτας</w:t>
+            </w:r>
           </w:p>
           <w:p>
             <w:pPr>
@@ -18927,25 +18856,7 @@
                 <w:sz w:val="22"/>
                 <w:szCs w:val="22"/>
               </w:rPr>
-              <w:t>/</w:t>
-            </w:r>
-            <w:proofErr w:type="spellStart"/>
-            <w:r>
-              <w:rPr>
-                <w:b/>
-                <w:sz w:val="22"/>
-                <w:szCs w:val="22"/>
-              </w:rPr>
-              <w:t>Κίρτας</w:t>
-            </w:r>
-            <w:proofErr w:type="spellEnd"/>
-            <w:r>
-              <w:rPr>
-                <w:b/>
-                <w:sz w:val="22"/>
-                <w:szCs w:val="22"/>
-              </w:rPr>
-              <w:t xml:space="preserve">, </w:t>
+              <w:t xml:space="preserve">/Κίρτας, </w:t>
             </w:r>
             <w:proofErr w:type="spellStart"/>
             <w:r>
@@ -19607,25 +19518,7 @@
                 <w:sz w:val="22"/>
                 <w:szCs w:val="22"/>
               </w:rPr>
-              <w:t>-εισ.: Αναστασιάδης/</w:t>
-            </w:r>
-            <w:proofErr w:type="spellStart"/>
-            <w:r>
-              <w:rPr>
-                <w:b/>
-                <w:sz w:val="22"/>
-                <w:szCs w:val="22"/>
-              </w:rPr>
-              <w:t>Κίρτας</w:t>
-            </w:r>
-            <w:proofErr w:type="spellEnd"/>
-            <w:r>
-              <w:rPr>
-                <w:b/>
-                <w:sz w:val="22"/>
-                <w:szCs w:val="22"/>
-              </w:rPr>
-              <w:t xml:space="preserve">, </w:t>
+              <w:t xml:space="preserve">-εισ.: Αναστασιάδης/Κίρτας, </w:t>
             </w:r>
           </w:p>
           <w:p>
@@ -20609,6 +20502,7 @@
               <w:rPr>
                 <w:sz w:val="22"/>
                 <w:szCs w:val="22"/>
+                <w:highlight w:val="yellow"/>
               </w:rPr>
               <w:t xml:space="preserve">Δευτέρα </w:t>
             </w:r>
@@ -20616,6 +20510,7 @@
               <w:rPr>
                 <w:sz w:val="22"/>
                 <w:szCs w:val="22"/>
+                <w:highlight w:val="yellow"/>
               </w:rPr>
               <w:t>22</w:t>
             </w:r>
@@ -20623,6 +20518,7 @@
               <w:rPr>
                 <w:sz w:val="22"/>
                 <w:szCs w:val="22"/>
+                <w:highlight w:val="yellow"/>
               </w:rPr>
               <w:t>/0</w:t>
             </w:r>
@@ -20630,6 +20526,7 @@
               <w:rPr>
                 <w:sz w:val="22"/>
                 <w:szCs w:val="22"/>
+                <w:highlight w:val="yellow"/>
               </w:rPr>
               <w:t>9</w:t>
             </w:r>

</xml_diff>